<commit_message>
added acceptance and rejection (in progress) changes
</commit_message>
<xml_diff>
--- a/SDN acceptances/2018-2019 acceptances.docx
+++ b/SDN acceptances/2018-2019 acceptances.docx
@@ -201,7 +201,10 @@
     </w:p>
     <w:p>
       <w:r>
-        <w:t xml:space="preserve">Einstein: </w:t>
+        <w:t>Albert Einstein</w:t>
+      </w:r>
+      <w:r>
+        <w:t xml:space="preserve">: </w:t>
       </w:r>
       <w:proofErr w:type="spellStart"/>
       <w:r>
@@ -640,7 +643,13 @@
     </w:p>
     <w:p>
       <w:r>
-        <w:t xml:space="preserve">Ohio State: </w:t>
+        <w:t>Ohio State</w:t>
+      </w:r>
+      <w:r>
+        <w:t xml:space="preserve"> University</w:t>
+      </w:r>
+      <w:r>
+        <w:t xml:space="preserve">: </w:t>
       </w:r>
       <w:proofErr w:type="spellStart"/>
       <w:r>
@@ -679,7 +688,10 @@
     </w:p>
     <w:p>
       <w:r>
-        <w:t xml:space="preserve">OHSU: </w:t>
+        <w:t>Oregon Health &amp; Science University</w:t>
+      </w:r>
+      <w:r>
+        <w:t xml:space="preserve">: </w:t>
       </w:r>
       <w:proofErr w:type="spellStart"/>
       <w:r>
@@ -698,7 +710,7 @@
     </w:p>
     <w:p>
       <w:r>
-        <w:t xml:space="preserve">Rutgers New Jersey Medical School: </w:t>
+        <w:t xml:space="preserve">Rutgers: </w:t>
       </w:r>
       <w:proofErr w:type="spellStart"/>
       <w:r>
@@ -736,10 +748,8 @@
       <w:r>
         <w:t>A: 10/27)</w:t>
       </w:r>
-    </w:p>
-    <w:p>
-      <w:r>
-        <w:t xml:space="preserve">Rutgers Robert Wood Johnson: </w:t>
+      <w:r>
+        <w:t xml:space="preserve">, </w:t>
       </w:r>
       <w:proofErr w:type="spellStart"/>
       <w:r>
@@ -764,7 +774,10 @@
     </w:p>
     <w:p>
       <w:r>
-        <w:t xml:space="preserve">SKMC: </w:t>
+        <w:t>Sidney Kimmel Medical College</w:t>
+      </w:r>
+      <w:r>
+        <w:t xml:space="preserve">: </w:t>
       </w:r>
       <w:proofErr w:type="spellStart"/>
       <w:r>
@@ -846,28 +859,28 @@
     </w:p>
     <w:p>
       <w:r>
+        <w:t xml:space="preserve">Texas A&amp;M: </w:t>
+      </w:r>
+      <w:proofErr w:type="spellStart"/>
+      <w:r>
+        <w:t>coolamostchilly</w:t>
+      </w:r>
+      <w:proofErr w:type="spellEnd"/>
+      <w:r>
+        <w:t xml:space="preserve"> (I:8/15, A:10/15), </w:t>
+      </w:r>
+      <w:proofErr w:type="spellStart"/>
+      <w:r>
+        <w:t>TheGreatHeisenberg</w:t>
+      </w:r>
+      <w:proofErr w:type="spellEnd"/>
+      <w:r>
+        <w:t xml:space="preserve"> (I: 9/5, A:10/15)</w:t>
+      </w:r>
+    </w:p>
+    <w:p>
+      <w:r>
         <w:lastRenderedPageBreak/>
-        <w:t xml:space="preserve">Texas A&amp;M: </w:t>
-      </w:r>
-      <w:proofErr w:type="spellStart"/>
-      <w:r>
-        <w:t>coolamostchilly</w:t>
-      </w:r>
-      <w:proofErr w:type="spellEnd"/>
-      <w:r>
-        <w:t xml:space="preserve"> (I:8/15, A:10/15), </w:t>
-      </w:r>
-      <w:proofErr w:type="spellStart"/>
-      <w:r>
-        <w:t>TheGreatHeisenberg</w:t>
-      </w:r>
-      <w:proofErr w:type="spellEnd"/>
-      <w:r>
-        <w:t xml:space="preserve"> (I: 9/5, A:10/15)</w:t>
-      </w:r>
-    </w:p>
-    <w:p>
-      <w:r>
         <w:t xml:space="preserve">Weill Cornell </w:t>
       </w:r>
       <w:r>
@@ -995,7 +1008,10 @@
     </w:p>
     <w:p>
       <w:r>
-        <w:t>University of California San Diego</w:t>
+        <w:t>UC</w:t>
+      </w:r>
+      <w:r>
+        <w:t xml:space="preserve"> San Diego</w:t>
       </w:r>
       <w:r>
         <w:t xml:space="preserve">: </w:t>
@@ -1057,7 +1073,10 @@
     </w:p>
     <w:p>
       <w:r>
-        <w:t xml:space="preserve">University of California Irvine: </w:t>
+        <w:t>UC</w:t>
+      </w:r>
+      <w:r>
+        <w:t xml:space="preserve"> Irvine: </w:t>
       </w:r>
       <w:proofErr w:type="spellStart"/>
       <w:r>
@@ -1090,10 +1109,10 @@
     </w:p>
     <w:p>
       <w:r>
-        <w:t>U</w:t>
-      </w:r>
-      <w:r>
-        <w:t>niversity of California Los Angeles</w:t>
+        <w:t xml:space="preserve">UC </w:t>
+      </w:r>
+      <w:r>
+        <w:t>Los Angeles</w:t>
       </w:r>
       <w:r>
         <w:t>: epigen27 (</w:t>
@@ -1241,7 +1260,7 @@
     </w:p>
     <w:p>
       <w:r>
-        <w:t xml:space="preserve">UT Houston/MD Anderson: </w:t>
+        <w:t xml:space="preserve">UT Houston: </w:t>
       </w:r>
       <w:proofErr w:type="spellStart"/>
       <w:r>
@@ -1394,7 +1413,16 @@
     </w:p>
     <w:p>
       <w:r>
-        <w:t>Washington University in St. Louis: Lucca (</w:t>
+        <w:t>Washington University in St. Louis</w:t>
+      </w:r>
+      <w:r>
+        <w:t>:</w:t>
+      </w:r>
+      <w:r>
+        <w:t xml:space="preserve"> </w:t>
+      </w:r>
+      <w:r>
+        <w:t>Lucca (</w:t>
       </w:r>
       <w:r>
         <w:t xml:space="preserve">I: 10/x, </w:t>
@@ -1493,7 +1521,7 @@
     </w:p>
     <w:p>
       <w:r>
-        <w:t>University of Alabama - Birmingham: psyduck1720 (</w:t>
+        <w:t>University of Alabama Birmingham: psyduck1720 (</w:t>
       </w:r>
       <w:r>
         <w:t xml:space="preserve">I: 11/x, </w:t>
@@ -1704,14 +1732,273 @@
     </w:p>
     <w:p>
       <w:r>
+        <w:t>University of Michigan: Lucca (</w:t>
+      </w:r>
+      <w:r>
+        <w:t xml:space="preserve">I: 11/x, </w:t>
+      </w:r>
+      <w:r>
+        <w:t xml:space="preserve">A: 12/5), </w:t>
+      </w:r>
+      <w:proofErr w:type="spellStart"/>
+      <w:r>
+        <w:t>Tothepub</w:t>
+      </w:r>
+      <w:proofErr w:type="spellEnd"/>
+      <w:r>
+        <w:t xml:space="preserve"> (I: 12/4, A: 1/11)</w:t>
+      </w:r>
+      <w:r>
+        <w:t>,</w:t>
+      </w:r>
+      <w:r>
+        <w:t xml:space="preserve"> </w:t>
+      </w:r>
+      <w:proofErr w:type="spellStart"/>
+      <w:r>
+        <w:t>okaymedicine</w:t>
+      </w:r>
+      <w:proofErr w:type="spellEnd"/>
+      <w:r>
+        <w:t xml:space="preserve"> (</w:t>
+      </w:r>
+      <w:r>
+        <w:t xml:space="preserve">I: 12/x, </w:t>
+      </w:r>
+      <w:r>
+        <w:t>A: 2/8)</w:t>
+      </w:r>
+      <w:r>
+        <w:t>,</w:t>
+      </w:r>
+      <w:r>
+        <w:t xml:space="preserve"> nuraaa99 (</w:t>
+      </w:r>
+      <w:r>
+        <w:t xml:space="preserve">I: 9/x, </w:t>
+      </w:r>
+      <w:r>
+        <w:t>A: 10/</w:t>
+      </w:r>
+      <w:r>
+        <w:t>x</w:t>
+      </w:r>
+      <w:r>
+        <w:t>), epigen27 (</w:t>
+      </w:r>
+      <w:r>
+        <w:t xml:space="preserve">I: 12/x, </w:t>
+      </w:r>
+      <w:r>
+        <w:t>A: 1/11)</w:t>
+      </w:r>
+    </w:p>
+    <w:p>
+      <w:r>
         <w:lastRenderedPageBreak/>
-        <w:t>University of Michigan: Lucca (</w:t>
-      </w:r>
-      <w:r>
-        <w:t xml:space="preserve">I: 11/x, </w:t>
-      </w:r>
-      <w:r>
-        <w:t xml:space="preserve">A: 12/5), </w:t>
+        <w:t xml:space="preserve">University of Pennsylvania: </w:t>
+      </w:r>
+      <w:proofErr w:type="spellStart"/>
+      <w:r>
+        <w:t>looptheloop</w:t>
+      </w:r>
+      <w:proofErr w:type="spellEnd"/>
+      <w:r>
+        <w:t xml:space="preserve"> (</w:t>
+      </w:r>
+      <w:r>
+        <w:t xml:space="preserve">I: 11/x, </w:t>
+      </w:r>
+      <w:r>
+        <w:t>A: 3/6), Lucca (</w:t>
+      </w:r>
+      <w:r>
+        <w:t xml:space="preserve">I: 11/x, </w:t>
+      </w:r>
+      <w:r>
+        <w:t xml:space="preserve">A: 3/6), </w:t>
+      </w:r>
+      <w:proofErr w:type="spellStart"/>
+      <w:r>
+        <w:t>ClinicianScientist</w:t>
+      </w:r>
+      <w:proofErr w:type="spellEnd"/>
+      <w:r>
+        <w:t xml:space="preserve"> (</w:t>
+      </w:r>
+      <w:r>
+        <w:t xml:space="preserve">I: 12/x, </w:t>
+      </w:r>
+      <w:r>
+        <w:t xml:space="preserve">A:3/6), </w:t>
+      </w:r>
+      <w:proofErr w:type="spellStart"/>
+      <w:r>
+        <w:t>cokeisthebest</w:t>
+      </w:r>
+      <w:proofErr w:type="spellEnd"/>
+      <w:r>
+        <w:t xml:space="preserve"> (</w:t>
+      </w:r>
+      <w:r>
+        <w:t xml:space="preserve">I: 12/x, </w:t>
+      </w:r>
+      <w:r>
+        <w:t>A: 3/6)</w:t>
+      </w:r>
+    </w:p>
+    <w:p>
+      <w:r>
+        <w:t xml:space="preserve">University of Pittsburgh: </w:t>
+      </w:r>
+      <w:proofErr w:type="spellStart"/>
+      <w:r>
+        <w:t>CashewGirl</w:t>
+      </w:r>
+      <w:proofErr w:type="spellEnd"/>
+      <w:r>
+        <w:t xml:space="preserve"> (</w:t>
+      </w:r>
+      <w:r>
+        <w:t xml:space="preserve">I: 9/x, </w:t>
+      </w:r>
+      <w:r>
+        <w:t>A: 10/18)</w:t>
+      </w:r>
+      <w:r>
+        <w:t>,</w:t>
+      </w:r>
+      <w:r>
+        <w:t xml:space="preserve"> nuraaa99 (</w:t>
+      </w:r>
+      <w:r>
+        <w:t xml:space="preserve">I: 11/x, </w:t>
+      </w:r>
+      <w:r>
+        <w:t>A: 12/</w:t>
+      </w:r>
+      <w:r>
+        <w:t>x</w:t>
+      </w:r>
+      <w:r>
+        <w:t>)</w:t>
+      </w:r>
+    </w:p>
+    <w:p>
+      <w:r>
+        <w:t xml:space="preserve">University of Rochester: </w:t>
+      </w:r>
+      <w:proofErr w:type="spellStart"/>
+      <w:r>
+        <w:t>CashewGirl</w:t>
+      </w:r>
+      <w:proofErr w:type="spellEnd"/>
+      <w:r>
+        <w:t xml:space="preserve"> (</w:t>
+      </w:r>
+      <w:r>
+        <w:t xml:space="preserve">I: 10/x, </w:t>
+      </w:r>
+      <w:r>
+        <w:t>A: 11/</w:t>
+      </w:r>
+      <w:r>
+        <w:t>x</w:t>
+      </w:r>
+      <w:r>
+        <w:t>)</w:t>
+      </w:r>
+    </w:p>
+    <w:p>
+      <w:r>
+        <w:t>UT</w:t>
+      </w:r>
+      <w:r>
+        <w:t xml:space="preserve"> Southwestern: </w:t>
+      </w:r>
+      <w:proofErr w:type="spellStart"/>
+      <w:r>
+        <w:t>tilapiaexpress</w:t>
+      </w:r>
+      <w:proofErr w:type="spellEnd"/>
+      <w:r>
+        <w:t xml:space="preserve"> (</w:t>
+      </w:r>
+      <w:r>
+        <w:t xml:space="preserve">I: 9/x, </w:t>
+      </w:r>
+      <w:r>
+        <w:t xml:space="preserve">A: 2/6), </w:t>
+      </w:r>
+      <w:proofErr w:type="spellStart"/>
+      <w:r>
+        <w:t>coolalmostchilly</w:t>
+      </w:r>
+      <w:proofErr w:type="spellEnd"/>
+      <w:r>
+        <w:t xml:space="preserve"> (</w:t>
+      </w:r>
+      <w:r>
+        <w:t xml:space="preserve">I: 10/x, </w:t>
+      </w:r>
+      <w:r>
+        <w:t>A: 2/6)</w:t>
+      </w:r>
+    </w:p>
+    <w:p>
+      <w:r>
+        <w:t>University of Utah: GBM17 (</w:t>
+      </w:r>
+      <w:r>
+        <w:t xml:space="preserve">I: 10/x, </w:t>
+      </w:r>
+      <w:r>
+        <w:t>A: 11/21)</w:t>
+      </w:r>
+    </w:p>
+    <w:p>
+      <w:r>
+        <w:t xml:space="preserve">University of Washington: </w:t>
+      </w:r>
+      <w:proofErr w:type="spellStart"/>
+      <w:r>
+        <w:t>looptheloop</w:t>
+      </w:r>
+      <w:proofErr w:type="spellEnd"/>
+      <w:r>
+        <w:t xml:space="preserve"> (</w:t>
+      </w:r>
+      <w:r>
+        <w:t xml:space="preserve">I: 1/x, </w:t>
+      </w:r>
+      <w:r>
+        <w:t xml:space="preserve">A: 1/14), </w:t>
+      </w:r>
+      <w:proofErr w:type="spellStart"/>
+      <w:r>
+        <w:t>confudidoeskimo</w:t>
+      </w:r>
+      <w:proofErr w:type="spellEnd"/>
+      <w:r>
+        <w:t xml:space="preserve"> (</w:t>
+      </w:r>
+      <w:r>
+        <w:t xml:space="preserve">I: 1/x, </w:t>
+      </w:r>
+      <w:r>
+        <w:t>A: 1/14), GBM17 (</w:t>
+      </w:r>
+      <w:r>
+        <w:t xml:space="preserve">I: 1/x, </w:t>
+      </w:r>
+      <w:r>
+        <w:t>A: 1/14), Lucca (</w:t>
+      </w:r>
+      <w:r>
+        <w:t xml:space="preserve">I: 1/x, </w:t>
+      </w:r>
+      <w:r>
+        <w:t xml:space="preserve">A: 1/28), </w:t>
       </w:r>
       <w:proofErr w:type="spellStart"/>
       <w:r>
@@ -1719,17 +2006,87 @@
       </w:r>
       <w:proofErr w:type="spellEnd"/>
       <w:r>
-        <w:t xml:space="preserve"> (I: 12/4, A: 1/11)</w:t>
-      </w:r>
-      <w:r>
-        <w:t>,</w:t>
-      </w:r>
-      <w:r>
-        <w:t xml:space="preserve"> </w:t>
-      </w:r>
-      <w:proofErr w:type="spellStart"/>
-      <w:r>
-        <w:t>okaymedicine</w:t>
+        <w:t xml:space="preserve"> (</w:t>
+      </w:r>
+      <w:r>
+        <w:t xml:space="preserve">I: 2/x, </w:t>
+      </w:r>
+      <w:r>
+        <w:t>A:2/18)</w:t>
+      </w:r>
+    </w:p>
+    <w:p>
+      <w:r>
+        <w:t>University of Wisconsin: GBM17 (</w:t>
+      </w:r>
+      <w:r>
+        <w:t xml:space="preserve">I: 11/x, </w:t>
+      </w:r>
+      <w:r>
+        <w:t>A: 12/19), Lucca (</w:t>
+      </w:r>
+      <w:r>
+        <w:t xml:space="preserve">I: 11/x, </w:t>
+      </w:r>
+      <w:r>
+        <w:t xml:space="preserve">A: 12/20), </w:t>
+      </w:r>
+      <w:proofErr w:type="spellStart"/>
+      <w:r>
+        <w:t>TheJooce</w:t>
+      </w:r>
+      <w:proofErr w:type="spellEnd"/>
+      <w:r>
+        <w:t xml:space="preserve"> (</w:t>
+      </w:r>
+      <w:r>
+        <w:t xml:space="preserve">I: 11/x, </w:t>
+      </w:r>
+      <w:r>
+        <w:t>A: 12/20), hellopeeps6 (</w:t>
+      </w:r>
+      <w:r>
+        <w:t xml:space="preserve">I: 1/x, </w:t>
+      </w:r>
+      <w:r>
+        <w:t>A: 2/13)</w:t>
+      </w:r>
+    </w:p>
+    <w:p>
+      <w:r>
+        <w:t>Uniformed Services University of the Health Sciences</w:t>
+      </w:r>
+      <w:r>
+        <w:t>: peanutbuttercup24 (</w:t>
+      </w:r>
+      <w:r>
+        <w:t xml:space="preserve">I: 10/x, </w:t>
+      </w:r>
+      <w:r>
+        <w:t>A:11/29)</w:t>
+      </w:r>
+    </w:p>
+    <w:p>
+      <w:r>
+        <w:t xml:space="preserve">Vanderbilt: </w:t>
+      </w:r>
+      <w:proofErr w:type="spellStart"/>
+      <w:r>
+        <w:t>ClimbsRox</w:t>
+      </w:r>
+      <w:proofErr w:type="spellEnd"/>
+      <w:r>
+        <w:t xml:space="preserve"> (</w:t>
+      </w:r>
+      <w:r>
+        <w:t xml:space="preserve">I: 10/x, </w:t>
+      </w:r>
+      <w:r>
+        <w:t xml:space="preserve">A:12/7), </w:t>
+      </w:r>
+      <w:proofErr w:type="spellStart"/>
+      <w:r>
+        <w:t>PursuingHappy</w:t>
       </w:r>
       <w:proofErr w:type="spellEnd"/>
       <w:r>
@@ -1739,341 +2096,24 @@
         <w:t xml:space="preserve">I: 12/x, </w:t>
       </w:r>
       <w:r>
-        <w:t>A: 2/8)</w:t>
-      </w:r>
-      <w:r>
-        <w:t>,</w:t>
-      </w:r>
-      <w:r>
-        <w:t xml:space="preserve"> nuraaa99 (</w:t>
-      </w:r>
-      <w:r>
-        <w:t xml:space="preserve">I: 9/x, </w:t>
-      </w:r>
-      <w:r>
-        <w:t>A: 10/</w:t>
-      </w:r>
-      <w:r>
-        <w:t>x</w:t>
-      </w:r>
-      <w:r>
-        <w:t>), epigen27 (</w:t>
+        <w:t>A: 2/15), 44sigma (</w:t>
       </w:r>
       <w:r>
         <w:t xml:space="preserve">I: 12/x, </w:t>
       </w:r>
       <w:r>
-        <w:t>A: 1/11)</w:t>
-      </w:r>
-    </w:p>
-    <w:p>
-      <w:r>
-        <w:t xml:space="preserve">University of Pennsylvania: </w:t>
-      </w:r>
-      <w:proofErr w:type="spellStart"/>
-      <w:r>
-        <w:t>looptheloop</w:t>
-      </w:r>
-      <w:proofErr w:type="spellEnd"/>
-      <w:r>
-        <w:t xml:space="preserve"> (</w:t>
-      </w:r>
-      <w:r>
-        <w:t xml:space="preserve">I: 11/x, </w:t>
-      </w:r>
-      <w:r>
-        <w:t>A: 3/6), Lucca (</w:t>
-      </w:r>
-      <w:r>
-        <w:t xml:space="preserve">I: 11/x, </w:t>
-      </w:r>
-      <w:r>
-        <w:t xml:space="preserve">A: 3/6), </w:t>
-      </w:r>
-      <w:proofErr w:type="spellStart"/>
-      <w:r>
-        <w:t>ClinicianScientist</w:t>
-      </w:r>
-      <w:proofErr w:type="spellEnd"/>
-      <w:r>
-        <w:t xml:space="preserve"> (</w:t>
-      </w:r>
-      <w:r>
-        <w:t xml:space="preserve">I: 12/x, </w:t>
-      </w:r>
-      <w:r>
-        <w:t xml:space="preserve">A:3/6), </w:t>
-      </w:r>
-      <w:proofErr w:type="spellStart"/>
-      <w:r>
-        <w:t>cokeisthebest</w:t>
-      </w:r>
-      <w:proofErr w:type="spellEnd"/>
-      <w:r>
-        <w:t xml:space="preserve"> (</w:t>
-      </w:r>
-      <w:r>
-        <w:t xml:space="preserve">I: 12/x, </w:t>
-      </w:r>
-      <w:r>
-        <w:t>A: 3/6)</w:t>
-      </w:r>
-    </w:p>
-    <w:p>
-      <w:r>
-        <w:t xml:space="preserve">University of Pittsburgh: </w:t>
-      </w:r>
-      <w:proofErr w:type="spellStart"/>
-      <w:r>
-        <w:t>CashewGirl</w:t>
-      </w:r>
-      <w:proofErr w:type="spellEnd"/>
-      <w:r>
-        <w:t xml:space="preserve"> (</w:t>
-      </w:r>
-      <w:r>
-        <w:t xml:space="preserve">I: 9/x, </w:t>
-      </w:r>
-      <w:r>
-        <w:t>A: 10/18)</w:t>
-      </w:r>
-      <w:r>
-        <w:t>,</w:t>
-      </w:r>
-      <w:r>
-        <w:t xml:space="preserve"> nuraaa99 (</w:t>
-      </w:r>
-      <w:r>
-        <w:t xml:space="preserve">I: 11/x, </w:t>
-      </w:r>
-      <w:r>
-        <w:t>A: 12/</w:t>
-      </w:r>
-      <w:r>
-        <w:t>x</w:t>
-      </w:r>
-      <w:r>
-        <w:t>)</w:t>
-      </w:r>
-    </w:p>
-    <w:p>
-      <w:r>
-        <w:t xml:space="preserve">University of Rochester: </w:t>
-      </w:r>
-      <w:proofErr w:type="spellStart"/>
-      <w:r>
-        <w:t>CashewGirl</w:t>
-      </w:r>
-      <w:proofErr w:type="spellEnd"/>
-      <w:r>
-        <w:t xml:space="preserve"> (</w:t>
-      </w:r>
-      <w:r>
-        <w:t xml:space="preserve">I: 10/x, </w:t>
-      </w:r>
-      <w:r>
-        <w:t>A: 11/</w:t>
-      </w:r>
-      <w:r>
-        <w:t>x</w:t>
-      </w:r>
-      <w:r>
-        <w:t>)</w:t>
-      </w:r>
-    </w:p>
-    <w:p>
-      <w:r>
-        <w:t xml:space="preserve">University of Texas Southwestern: </w:t>
-      </w:r>
-      <w:proofErr w:type="spellStart"/>
-      <w:r>
-        <w:t>tilapiaexpress</w:t>
-      </w:r>
-      <w:proofErr w:type="spellEnd"/>
-      <w:r>
-        <w:t xml:space="preserve"> (</w:t>
-      </w:r>
-      <w:r>
-        <w:t xml:space="preserve">I: 9/x, </w:t>
-      </w:r>
-      <w:r>
-        <w:t xml:space="preserve">A: 2/6), </w:t>
-      </w:r>
-      <w:proofErr w:type="spellStart"/>
-      <w:r>
-        <w:t>coolalmostchilly</w:t>
-      </w:r>
-      <w:proofErr w:type="spellEnd"/>
-      <w:r>
-        <w:t xml:space="preserve"> (</w:t>
-      </w:r>
-      <w:r>
-        <w:t xml:space="preserve">I: 10/x, </w:t>
-      </w:r>
-      <w:r>
-        <w:t>A: 2/6)</w:t>
-      </w:r>
-    </w:p>
-    <w:p>
-      <w:r>
-        <w:t>University of Utah: GBM17 (</w:t>
-      </w:r>
-      <w:r>
-        <w:t xml:space="preserve">I: 10/x, </w:t>
-      </w:r>
-      <w:r>
-        <w:t>A: 11/21)</w:t>
-      </w:r>
-    </w:p>
-    <w:p>
-      <w:r>
-        <w:t xml:space="preserve">University of Washington: </w:t>
-      </w:r>
-      <w:proofErr w:type="spellStart"/>
-      <w:r>
-        <w:t>looptheloop</w:t>
-      </w:r>
-      <w:proofErr w:type="spellEnd"/>
-      <w:r>
-        <w:t xml:space="preserve"> (</w:t>
-      </w:r>
-      <w:r>
-        <w:t xml:space="preserve">I: 1/x, </w:t>
-      </w:r>
-      <w:r>
-        <w:t xml:space="preserve">A: 1/14), </w:t>
-      </w:r>
-      <w:proofErr w:type="spellStart"/>
-      <w:r>
-        <w:t>confudidoeskimo</w:t>
-      </w:r>
-      <w:proofErr w:type="spellEnd"/>
-      <w:r>
-        <w:t xml:space="preserve"> (</w:t>
-      </w:r>
-      <w:r>
-        <w:t xml:space="preserve">I: 1/x, </w:t>
-      </w:r>
-      <w:r>
-        <w:t>A: 1/14), GBM17 (</w:t>
-      </w:r>
-      <w:r>
-        <w:t xml:space="preserve">I: 1/x, </w:t>
-      </w:r>
-      <w:r>
-        <w:t>A: 1/14), Lucca (</w:t>
-      </w:r>
-      <w:r>
-        <w:t xml:space="preserve">I: 1/x, </w:t>
-      </w:r>
-      <w:r>
-        <w:t xml:space="preserve">A: 1/28), </w:t>
-      </w:r>
-      <w:proofErr w:type="spellStart"/>
-      <w:r>
-        <w:t>Tothepub</w:t>
-      </w:r>
-      <w:proofErr w:type="spellEnd"/>
-      <w:r>
-        <w:t xml:space="preserve"> (</w:t>
-      </w:r>
-      <w:r>
-        <w:t xml:space="preserve">I: 2/x, </w:t>
-      </w:r>
-      <w:r>
-        <w:t>A:2/18)</w:t>
-      </w:r>
-    </w:p>
-    <w:p>
-      <w:r>
-        <w:t>University of Wisconsin: GBM17 (</w:t>
-      </w:r>
-      <w:r>
-        <w:t xml:space="preserve">I: 11/x, </w:t>
-      </w:r>
-      <w:r>
-        <w:t>A: 12/19), Lucca (</w:t>
-      </w:r>
-      <w:r>
-        <w:t xml:space="preserve">I: 11/x, </w:t>
-      </w:r>
-      <w:r>
-        <w:t xml:space="preserve">A: 12/20), </w:t>
-      </w:r>
-      <w:proofErr w:type="spellStart"/>
-      <w:r>
-        <w:t>TheJooce</w:t>
-      </w:r>
-      <w:proofErr w:type="spellEnd"/>
-      <w:r>
-        <w:t xml:space="preserve"> (</w:t>
-      </w:r>
-      <w:r>
-        <w:t xml:space="preserve">I: 11/x, </w:t>
-      </w:r>
-      <w:r>
-        <w:t>A: 12/20), hellopeeps6 (</w:t>
-      </w:r>
-      <w:r>
-        <w:t xml:space="preserve">I: 1/x, </w:t>
-      </w:r>
-      <w:r>
-        <w:t>A: 2/13)</w:t>
-      </w:r>
-    </w:p>
-    <w:p>
-      <w:r>
-        <w:t>USUHS: peanutbuttercup24 (</w:t>
-      </w:r>
-      <w:r>
-        <w:t xml:space="preserve">I: 10/x, </w:t>
-      </w:r>
-      <w:r>
-        <w:t>A:11/29)</w:t>
-      </w:r>
-    </w:p>
-    <w:p>
-      <w:r>
-        <w:t xml:space="preserve">Vanderbilt: </w:t>
-      </w:r>
-      <w:proofErr w:type="spellStart"/>
-      <w:r>
-        <w:t>ClimbsRox</w:t>
-      </w:r>
-      <w:proofErr w:type="spellEnd"/>
-      <w:r>
-        <w:t xml:space="preserve"> (</w:t>
-      </w:r>
-      <w:r>
-        <w:t xml:space="preserve">I: 10/x, </w:t>
-      </w:r>
-      <w:r>
-        <w:t xml:space="preserve">A:12/7), </w:t>
-      </w:r>
-      <w:proofErr w:type="spellStart"/>
-      <w:r>
-        <w:t>PursuingHappy</w:t>
-      </w:r>
-      <w:proofErr w:type="spellEnd"/>
-      <w:r>
-        <w:t xml:space="preserve"> (</w:t>
-      </w:r>
-      <w:r>
-        <w:t xml:space="preserve">I: 12/x, </w:t>
-      </w:r>
-      <w:r>
-        <w:t>A: 2/15), 44sigma (</w:t>
-      </w:r>
-      <w:r>
-        <w:t xml:space="preserve">I: 12/x, </w:t>
-      </w:r>
-      <w:r>
         <w:t>A: 2/15)</w:t>
       </w:r>
     </w:p>
     <w:p>
       <w:r>
-        <w:t xml:space="preserve">Virginia Commonwealth: </w:t>
+        <w:t>Virginia Commonwealth</w:t>
+      </w:r>
+      <w:r>
+        <w:t xml:space="preserve"> University</w:t>
+      </w:r>
+      <w:r>
+        <w:t xml:space="preserve">: </w:t>
       </w:r>
       <w:proofErr w:type="spellStart"/>
       <w:r>
@@ -2361,6 +2401,7 @@
     <w:lsdException w:name="HTML Sample" w:semiHidden="1" w:unhideWhenUsed="1"/>
     <w:lsdException w:name="HTML Typewriter" w:semiHidden="1" w:unhideWhenUsed="1"/>
     <w:lsdException w:name="HTML Variable" w:semiHidden="1" w:unhideWhenUsed="1"/>
+    <w:lsdException w:name="Normal Table" w:semiHidden="1" w:unhideWhenUsed="1"/>
     <w:lsdException w:name="annotation subject" w:semiHidden="1" w:unhideWhenUsed="1"/>
     <w:lsdException w:name="No List" w:semiHidden="1" w:unhideWhenUsed="1"/>
     <w:lsdException w:name="Outline List 1" w:semiHidden="1" w:unhideWhenUsed="1"/>
@@ -2407,8 +2448,10 @@
     <w:lsdException w:name="Table Subtle 2" w:semiHidden="1" w:unhideWhenUsed="1"/>
     <w:lsdException w:name="Table Web 1" w:semiHidden="1" w:unhideWhenUsed="1"/>
     <w:lsdException w:name="Table Web 2" w:semiHidden="1" w:unhideWhenUsed="1"/>
+    <w:lsdException w:name="Table Web 3" w:semiHidden="1" w:unhideWhenUsed="1"/>
     <w:lsdException w:name="Balloon Text" w:semiHidden="1" w:unhideWhenUsed="1"/>
     <w:lsdException w:name="Table Grid" w:uiPriority="39"/>
+    <w:lsdException w:name="Table Theme" w:semiHidden="1" w:unhideWhenUsed="1"/>
     <w:lsdException w:name="Placeholder Text" w:semiHidden="1"/>
     <w:lsdException w:name="No Spacing" w:uiPriority="1" w:qFormat="1"/>
     <w:lsdException w:name="Light Shading" w:uiPriority="60"/>

</xml_diff>